<commit_message>
Se anadieron docuemntos de revisiones y de mas
</commit_message>
<xml_diff>
--- a/01.Administración de proyecto/Inicio/01.Enunciado de Proyecto/SGySHT_Enunciado_del proyecto_v2.docx
+++ b/01.Administración de proyecto/Inicio/01.Enunciado de Proyecto/SGySHT_Enunciado_del proyecto_v2.docx
@@ -1,6 +1,6 @@
 
 <file path=word/document.xml><?xml version="1.0" encoding="utf-8"?>
-<w:document xmlns:wpc="http://schemas.microsoft.com/office/word/2010/wordprocessingCanvas" xmlns:cx="http://schemas.microsoft.com/office/drawing/2014/chartex" xmlns:mc="http://schemas.openxmlformats.org/markup-compatibility/2006" xmlns:o="urn:schemas-microsoft-com:office:office" xmlns:r="http://schemas.openxmlformats.org/officeDocument/2006/relationships" xmlns:m="http://schemas.openxmlformats.org/officeDocument/2006/math" xmlns:v="urn:schemas-microsoft-com:vml" xmlns:wp14="http://schemas.microsoft.com/office/word/2010/wordprocessingDrawing" xmlns:wp="http://schemas.openxmlformats.org/drawingml/2006/wordprocessingDrawing" xmlns:w10="urn:schemas-microsoft-com:office:word" xmlns:w="http://schemas.openxmlformats.org/wordprocessingml/2006/main" xmlns:w14="http://schemas.microsoft.com/office/word/2010/wordml" xmlns:w15="http://schemas.microsoft.com/office/word/2012/wordml" xmlns:w16se="http://schemas.microsoft.com/office/word/2015/wordml/symex" xmlns:wpg="http://schemas.microsoft.com/office/word/2010/wordprocessingGroup" xmlns:wpi="http://schemas.microsoft.com/office/word/2010/wordprocessingInk" xmlns:wne="http://schemas.microsoft.com/office/word/2006/wordml" xmlns:wps="http://schemas.microsoft.com/office/word/2010/wordprocessingShape" mc:Ignorable="w14 w15 w16se wp14">
+<w:document xmlns:wpc="http://schemas.microsoft.com/office/word/2010/wordprocessingCanvas" xmlns:mc="http://schemas.openxmlformats.org/markup-compatibility/2006" xmlns:o="urn:schemas-microsoft-com:office:office" xmlns:r="http://schemas.openxmlformats.org/officeDocument/2006/relationships" xmlns:m="http://schemas.openxmlformats.org/officeDocument/2006/math" xmlns:v="urn:schemas-microsoft-com:vml" xmlns:wp14="http://schemas.microsoft.com/office/word/2010/wordprocessingDrawing" xmlns:wp="http://schemas.openxmlformats.org/drawingml/2006/wordprocessingDrawing" xmlns:w10="urn:schemas-microsoft-com:office:word" xmlns:w="http://schemas.openxmlformats.org/wordprocessingml/2006/main" xmlns:w14="http://schemas.microsoft.com/office/word/2010/wordml" xmlns:w15="http://schemas.microsoft.com/office/word/2012/wordml" xmlns:wpg="http://schemas.microsoft.com/office/word/2010/wordprocessingGroup" xmlns:wpi="http://schemas.microsoft.com/office/word/2010/wordprocessingInk" xmlns:wne="http://schemas.microsoft.com/office/word/2006/wordml" xmlns:wps="http://schemas.microsoft.com/office/word/2010/wordprocessingShape" mc:Ignorable="w14 w15 wp14">
   <w:body>
     <w:p>
       <w:pPr>
@@ -13,7 +13,7 @@
         <w:rPr>
           <w:rFonts w:ascii="Arial" w:hAnsi="Arial" w:cs="Arial"/>
           <w:noProof/>
-          <w:lang w:eastAsia="es-MX"/>
+          <w:lang w:val="en-US"/>
         </w:rPr>
         <w:drawing>
           <wp:anchor distT="0" distB="0" distL="114300" distR="114300" simplePos="0" relativeHeight="251658240" behindDoc="0" locked="0" layoutInCell="1" allowOverlap="1" wp14:anchorId="06DAFC87" wp14:editId="1C6785B5">
@@ -81,16 +81,16 @@
     </w:p>
     <w:p>
       <w:pPr>
-        <w:pStyle w:val="Ttulo"/>
-        <w:rPr>
-          <w:rFonts w:ascii="Arial" w:hAnsi="Arial" w:cs="Arial"/>
-          <w:lang w:eastAsia="es-MX"/>
-        </w:rPr>
-      </w:pPr>
-    </w:p>
-    <w:p>
-      <w:pPr>
-        <w:pStyle w:val="Ttulo"/>
+        <w:pStyle w:val="Puesto"/>
+        <w:rPr>
+          <w:rFonts w:ascii="Arial" w:hAnsi="Arial" w:cs="Arial"/>
+          <w:lang w:eastAsia="es-MX"/>
+        </w:rPr>
+      </w:pPr>
+    </w:p>
+    <w:p>
+      <w:pPr>
+        <w:pStyle w:val="Puesto"/>
         <w:jc w:val="center"/>
         <w:rPr>
           <w:rFonts w:ascii="Arial" w:hAnsi="Arial" w:cs="Arial"/>
@@ -452,8 +452,6 @@
               </w:rPr>
               <w:t xml:space="preserve">Se añadió un cliente y una restricción </w:t>
             </w:r>
-            <w:bookmarkStart w:id="0" w:name="_GoBack"/>
-            <w:bookmarkEnd w:id="0"/>
           </w:p>
         </w:tc>
         <w:tc>
@@ -514,7 +512,7 @@
       <w:sdtContent>
         <w:p>
           <w:pPr>
-            <w:pStyle w:val="TtuloTDC"/>
+            <w:pStyle w:val="TtulodeTDC"/>
             <w:rPr>
               <w:rFonts w:ascii="Arial" w:hAnsi="Arial" w:cs="Arial"/>
               <w:b/>
@@ -1297,7 +1295,7 @@
           <w:lang w:eastAsia="es-MX"/>
         </w:rPr>
       </w:pPr>
-      <w:bookmarkStart w:id="1" w:name="_Toc2590733"/>
+      <w:bookmarkStart w:id="0" w:name="_Toc2590733"/>
       <w:r>
         <w:rPr>
           <w:rFonts w:ascii="Arial" w:hAnsi="Arial" w:cs="Arial"/>
@@ -1306,122 +1304,122 @@
         <w:lastRenderedPageBreak/>
         <w:t>Descripción del proyecto</w:t>
       </w:r>
+      <w:bookmarkEnd w:id="0"/>
+    </w:p>
+    <w:p>
+      <w:pPr>
+        <w:pStyle w:val="Ttulo2"/>
+        <w:rPr>
+          <w:rFonts w:ascii="Arial" w:hAnsi="Arial" w:cs="Arial"/>
+          <w:lang w:eastAsia="es-MX"/>
+        </w:rPr>
+      </w:pPr>
+      <w:bookmarkStart w:id="1" w:name="_Toc2590734"/>
+      <w:r>
+        <w:rPr>
+          <w:rFonts w:ascii="Arial" w:hAnsi="Arial" w:cs="Arial"/>
+          <w:lang w:eastAsia="es-MX"/>
+        </w:rPr>
+        <w:t>Objetivo</w:t>
+      </w:r>
+      <w:r>
+        <w:rPr>
+          <w:rFonts w:ascii="Arial" w:hAnsi="Arial" w:cs="Arial"/>
+          <w:lang w:eastAsia="es-MX"/>
+        </w:rPr>
+        <w:t xml:space="preserve"> del proyecto.</w:t>
+      </w:r>
       <w:bookmarkEnd w:id="1"/>
     </w:p>
     <w:p>
       <w:pPr>
+        <w:jc w:val="both"/>
+        <w:rPr>
+          <w:rFonts w:ascii="Arial" w:hAnsi="Arial" w:cs="Arial"/>
+          <w:sz w:val="24"/>
+          <w:szCs w:val="24"/>
+        </w:rPr>
+      </w:pPr>
+      <w:r>
+        <w:rPr>
+          <w:rFonts w:ascii="Arial" w:hAnsi="Arial" w:cs="Arial"/>
+          <w:bCs/>
+          <w:sz w:val="24"/>
+          <w:szCs w:val="24"/>
+        </w:rPr>
+        <w:t>A</w:t>
+      </w:r>
+      <w:r>
+        <w:rPr>
+          <w:rFonts w:ascii="Arial" w:hAnsi="Arial" w:cs="Arial"/>
+          <w:bCs/>
+          <w:sz w:val="24"/>
+          <w:szCs w:val="24"/>
+        </w:rPr>
+        <w:t xml:space="preserve">gilizar y controlar </w:t>
+      </w:r>
+      <w:r>
+        <w:rPr>
+          <w:rFonts w:ascii="Arial" w:hAnsi="Arial" w:cs="Arial"/>
+          <w:bCs/>
+          <w:sz w:val="24"/>
+          <w:szCs w:val="24"/>
+        </w:rPr>
+        <w:t>los datos generados de un alumno a través de un sistema de gestión de historial de tutorías en el Colegios de Estudios Científicos y Tecnológicos del Estado de Zacatecas (</w:t>
+      </w:r>
+      <w:r>
+        <w:rPr>
+          <w:rFonts w:ascii="Arial" w:hAnsi="Arial" w:cs="Arial"/>
+          <w:bCs/>
+          <w:sz w:val="24"/>
+          <w:szCs w:val="24"/>
+        </w:rPr>
+        <w:t>CECyTE</w:t>
+      </w:r>
+      <w:r>
+        <w:rPr>
+          <w:rFonts w:ascii="Arial" w:hAnsi="Arial" w:cs="Arial"/>
+          <w:bCs/>
+          <w:sz w:val="24"/>
+          <w:szCs w:val="24"/>
+        </w:rPr>
+        <w:t>)</w:t>
+      </w:r>
+      <w:r>
+        <w:rPr>
+          <w:rFonts w:ascii="Arial" w:hAnsi="Arial" w:cs="Arial"/>
+          <w:bCs/>
+          <w:sz w:val="24"/>
+          <w:szCs w:val="24"/>
+        </w:rPr>
+        <w:t xml:space="preserve"> Plantel Río Grande</w:t>
+      </w:r>
+      <w:r>
+        <w:rPr>
+          <w:rFonts w:ascii="Arial" w:hAnsi="Arial" w:cs="Arial"/>
+          <w:sz w:val="24"/>
+          <w:szCs w:val="24"/>
+        </w:rPr>
+        <w:t>.</w:t>
+      </w:r>
+    </w:p>
+    <w:p>
+      <w:pPr>
         <w:pStyle w:val="Ttulo2"/>
         <w:rPr>
           <w:rFonts w:ascii="Arial" w:hAnsi="Arial" w:cs="Arial"/>
           <w:lang w:eastAsia="es-MX"/>
         </w:rPr>
       </w:pPr>
-      <w:bookmarkStart w:id="2" w:name="_Toc2590734"/>
-      <w:r>
-        <w:rPr>
-          <w:rFonts w:ascii="Arial" w:hAnsi="Arial" w:cs="Arial"/>
-          <w:lang w:eastAsia="es-MX"/>
-        </w:rPr>
-        <w:t>Objetivo</w:t>
-      </w:r>
-      <w:r>
-        <w:rPr>
-          <w:rFonts w:ascii="Arial" w:hAnsi="Arial" w:cs="Arial"/>
-          <w:lang w:eastAsia="es-MX"/>
-        </w:rPr>
-        <w:t xml:space="preserve"> del proyecto.</w:t>
+      <w:bookmarkStart w:id="2" w:name="_Toc2590735"/>
+      <w:r>
+        <w:rPr>
+          <w:rFonts w:ascii="Arial" w:hAnsi="Arial" w:cs="Arial"/>
+          <w:lang w:eastAsia="es-MX"/>
+        </w:rPr>
+        <w:t>Lista de características</w:t>
       </w:r>
       <w:bookmarkEnd w:id="2"/>
-    </w:p>
-    <w:p>
-      <w:pPr>
-        <w:jc w:val="both"/>
-        <w:rPr>
-          <w:rFonts w:ascii="Arial" w:hAnsi="Arial" w:cs="Arial"/>
-          <w:sz w:val="24"/>
-          <w:szCs w:val="24"/>
-        </w:rPr>
-      </w:pPr>
-      <w:r>
-        <w:rPr>
-          <w:rFonts w:ascii="Arial" w:hAnsi="Arial" w:cs="Arial"/>
-          <w:bCs/>
-          <w:sz w:val="24"/>
-          <w:szCs w:val="24"/>
-        </w:rPr>
-        <w:t>A</w:t>
-      </w:r>
-      <w:r>
-        <w:rPr>
-          <w:rFonts w:ascii="Arial" w:hAnsi="Arial" w:cs="Arial"/>
-          <w:bCs/>
-          <w:sz w:val="24"/>
-          <w:szCs w:val="24"/>
-        </w:rPr>
-        <w:t xml:space="preserve">gilizar y controlar </w:t>
-      </w:r>
-      <w:r>
-        <w:rPr>
-          <w:rFonts w:ascii="Arial" w:hAnsi="Arial" w:cs="Arial"/>
-          <w:bCs/>
-          <w:sz w:val="24"/>
-          <w:szCs w:val="24"/>
-        </w:rPr>
-        <w:t>los datos generados de un alumno a través de un sistema de gestión de historial de tutorías en el Colegios de Estudios Científicos y Tecnológicos del Estado de Zacatecas (</w:t>
-      </w:r>
-      <w:r>
-        <w:rPr>
-          <w:rFonts w:ascii="Arial" w:hAnsi="Arial" w:cs="Arial"/>
-          <w:bCs/>
-          <w:sz w:val="24"/>
-          <w:szCs w:val="24"/>
-        </w:rPr>
-        <w:t>CECyTE</w:t>
-      </w:r>
-      <w:r>
-        <w:rPr>
-          <w:rFonts w:ascii="Arial" w:hAnsi="Arial" w:cs="Arial"/>
-          <w:bCs/>
-          <w:sz w:val="24"/>
-          <w:szCs w:val="24"/>
-        </w:rPr>
-        <w:t>)</w:t>
-      </w:r>
-      <w:r>
-        <w:rPr>
-          <w:rFonts w:ascii="Arial" w:hAnsi="Arial" w:cs="Arial"/>
-          <w:bCs/>
-          <w:sz w:val="24"/>
-          <w:szCs w:val="24"/>
-        </w:rPr>
-        <w:t xml:space="preserve"> Plantel Río Grande</w:t>
-      </w:r>
-      <w:r>
-        <w:rPr>
-          <w:rFonts w:ascii="Arial" w:hAnsi="Arial" w:cs="Arial"/>
-          <w:sz w:val="24"/>
-          <w:szCs w:val="24"/>
-        </w:rPr>
-        <w:t>.</w:t>
-      </w:r>
-    </w:p>
-    <w:p>
-      <w:pPr>
-        <w:pStyle w:val="Ttulo2"/>
-        <w:rPr>
-          <w:rFonts w:ascii="Arial" w:hAnsi="Arial" w:cs="Arial"/>
-          <w:lang w:eastAsia="es-MX"/>
-        </w:rPr>
-      </w:pPr>
-      <w:bookmarkStart w:id="3" w:name="_Toc2590735"/>
-      <w:r>
-        <w:rPr>
-          <w:rFonts w:ascii="Arial" w:hAnsi="Arial" w:cs="Arial"/>
-          <w:lang w:eastAsia="es-MX"/>
-        </w:rPr>
-        <w:t>Lista de características</w:t>
-      </w:r>
-      <w:bookmarkEnd w:id="3"/>
     </w:p>
     <w:p>
       <w:pPr>
@@ -2072,6 +2070,92 @@
     </w:p>
     <w:p>
       <w:pPr>
+        <w:pStyle w:val="Prrafodelista"/>
+        <w:numPr>
+          <w:ilvl w:val="0"/>
+          <w:numId w:val="7"/>
+        </w:numPr>
+        <w:jc w:val="both"/>
+        <w:rPr>
+          <w:rFonts w:ascii="Arial" w:hAnsi="Arial" w:cs="Arial"/>
+          <w:sz w:val="24"/>
+          <w:szCs w:val="24"/>
+        </w:rPr>
+      </w:pPr>
+      <w:r>
+        <w:rPr>
+          <w:rFonts w:ascii="Arial" w:hAnsi="Arial" w:cs="Arial"/>
+          <w:sz w:val="24"/>
+          <w:szCs w:val="24"/>
+        </w:rPr>
+        <w:t>Capturar Calificaciones</w:t>
+      </w:r>
+      <w:r>
+        <w:rPr>
+          <w:rFonts w:ascii="Arial" w:hAnsi="Arial" w:cs="Arial"/>
+          <w:sz w:val="24"/>
+          <w:szCs w:val="24"/>
+        </w:rPr>
+        <w:t xml:space="preserve"> de los alumnos.</w:t>
+      </w:r>
+    </w:p>
+    <w:p>
+      <w:pPr>
+        <w:pStyle w:val="Prrafodelista"/>
+        <w:numPr>
+          <w:ilvl w:val="0"/>
+          <w:numId w:val="7"/>
+        </w:numPr>
+        <w:jc w:val="both"/>
+        <w:rPr>
+          <w:rFonts w:ascii="Arial" w:hAnsi="Arial" w:cs="Arial"/>
+          <w:sz w:val="24"/>
+          <w:szCs w:val="24"/>
+        </w:rPr>
+      </w:pPr>
+      <w:r>
+        <w:rPr>
+          <w:rFonts w:ascii="Arial" w:hAnsi="Arial" w:cs="Arial"/>
+          <w:sz w:val="24"/>
+          <w:szCs w:val="24"/>
+        </w:rPr>
+        <w:t xml:space="preserve">Controlar y capturar </w:t>
+      </w:r>
+      <w:r>
+        <w:rPr>
+          <w:rFonts w:ascii="Arial" w:hAnsi="Arial" w:cs="Arial"/>
+          <w:sz w:val="24"/>
+          <w:szCs w:val="24"/>
+        </w:rPr>
+        <w:t>carreras,</w:t>
+      </w:r>
+      <w:r>
+        <w:rPr>
+          <w:rFonts w:ascii="Arial" w:hAnsi="Arial" w:cs="Arial"/>
+          <w:sz w:val="24"/>
+          <w:szCs w:val="24"/>
+        </w:rPr>
+        <w:t xml:space="preserve"> </w:t>
+      </w:r>
+      <w:r>
+        <w:rPr>
+          <w:rFonts w:ascii="Arial" w:hAnsi="Arial" w:cs="Arial"/>
+          <w:sz w:val="24"/>
+          <w:szCs w:val="24"/>
+        </w:rPr>
+        <w:t>materias, grupos y asignación de docentes a grupos y materias</w:t>
+      </w:r>
+      <w:r>
+        <w:rPr>
+          <w:rFonts w:ascii="Arial" w:hAnsi="Arial" w:cs="Arial"/>
+          <w:sz w:val="24"/>
+          <w:szCs w:val="24"/>
+        </w:rPr>
+        <w:t>.</w:t>
+      </w:r>
+    </w:p>
+    <w:p>
+      <w:pPr>
         <w:ind w:left="360"/>
         <w:jc w:val="both"/>
         <w:rPr>
@@ -2086,7 +2170,39 @@
           <w:sz w:val="24"/>
           <w:szCs w:val="24"/>
         </w:rPr>
-        <w:t>Dichas características serán utilizadas por alumnos, docente-tutor y directivos, con uso diferente dependiendo de sus privilegios.</w:t>
+        <w:t>Dichas características serán utiliza</w:t>
+      </w:r>
+      <w:r>
+        <w:rPr>
+          <w:rFonts w:ascii="Arial" w:hAnsi="Arial" w:cs="Arial"/>
+          <w:sz w:val="24"/>
+          <w:szCs w:val="24"/>
+        </w:rPr>
+        <w:t>das por alumnos, docentes-tutor,</w:t>
+      </w:r>
+      <w:r>
+        <w:rPr>
+          <w:rFonts w:ascii="Arial" w:hAnsi="Arial" w:cs="Arial"/>
+          <w:sz w:val="24"/>
+          <w:szCs w:val="24"/>
+        </w:rPr>
+        <w:t xml:space="preserve"> directivos,</w:t>
+      </w:r>
+      <w:r>
+        <w:rPr>
+          <w:rFonts w:ascii="Arial" w:hAnsi="Arial" w:cs="Arial"/>
+          <w:sz w:val="24"/>
+          <w:szCs w:val="24"/>
+        </w:rPr>
+        <w:t xml:space="preserve"> docentes y capturistas</w:t>
+      </w:r>
+      <w:r>
+        <w:rPr>
+          <w:rFonts w:ascii="Arial" w:hAnsi="Arial" w:cs="Arial"/>
+          <w:sz w:val="24"/>
+          <w:szCs w:val="24"/>
+        </w:rPr>
+        <w:t xml:space="preserve"> con uso diferente dependiendo de sus privilegios.</w:t>
       </w:r>
     </w:p>
     <w:p>
@@ -2097,7 +2213,7 @@
           <w:lang w:eastAsia="es-MX"/>
         </w:rPr>
       </w:pPr>
-      <w:bookmarkStart w:id="4" w:name="_Toc2590736"/>
+      <w:bookmarkStart w:id="3" w:name="_Toc2590736"/>
       <w:r>
         <w:rPr>
           <w:rFonts w:ascii="Arial" w:hAnsi="Arial" w:cs="Arial"/>
@@ -2105,7 +2221,7 @@
         </w:rPr>
         <w:t>Entregables</w:t>
       </w:r>
-      <w:bookmarkEnd w:id="4"/>
+      <w:bookmarkEnd w:id="3"/>
     </w:p>
     <w:p>
       <w:pPr>
@@ -2216,7 +2332,7 @@
           <w:lang w:eastAsia="es-MX"/>
         </w:rPr>
       </w:pPr>
-      <w:bookmarkStart w:id="5" w:name="_Toc2590737"/>
+      <w:bookmarkStart w:id="4" w:name="_Toc2590737"/>
       <w:r>
         <w:rPr>
           <w:rFonts w:ascii="Arial" w:hAnsi="Arial" w:cs="Arial"/>
@@ -2224,7 +2340,7 @@
         </w:rPr>
         <w:t>Necesidad de negocio</w:t>
       </w:r>
-      <w:bookmarkEnd w:id="5"/>
+      <w:bookmarkEnd w:id="4"/>
     </w:p>
     <w:p>
       <w:pPr>
@@ -2419,15 +2535,16 @@
           <w:lang w:eastAsia="es-MX"/>
         </w:rPr>
       </w:pPr>
-      <w:bookmarkStart w:id="6" w:name="_Toc2590738"/>
-      <w:r>
-        <w:rPr>
-          <w:rFonts w:ascii="Arial" w:hAnsi="Arial" w:cs="Arial"/>
-          <w:lang w:eastAsia="es-MX"/>
-        </w:rPr>
+      <w:bookmarkStart w:id="5" w:name="_Toc2590738"/>
+      <w:r>
+        <w:rPr>
+          <w:rFonts w:ascii="Arial" w:hAnsi="Arial" w:cs="Arial"/>
+          <w:lang w:eastAsia="es-MX"/>
+        </w:rPr>
+        <w:lastRenderedPageBreak/>
         <w:t>Supuestos y premisas</w:t>
       </w:r>
-      <w:bookmarkEnd w:id="6"/>
+      <w:bookmarkEnd w:id="5"/>
     </w:p>
     <w:p>
       <w:pPr>
@@ -2476,7 +2593,6 @@
           <w:szCs w:val="24"/>
           <w:lang w:eastAsia="es-MX"/>
         </w:rPr>
-        <w:lastRenderedPageBreak/>
         <w:t>La Información de la base de datos será proporcionada por el cliente para el funcionamiento correcto del sistema.</w:t>
       </w:r>
     </w:p>
@@ -2556,6 +2672,8 @@
         </w:rPr>
         <w:t>por la misma institución.</w:t>
       </w:r>
+      <w:bookmarkStart w:id="6" w:name="_GoBack"/>
+      <w:bookmarkEnd w:id="6"/>
     </w:p>
     <w:p>
       <w:pPr>
@@ -2581,58 +2699,6 @@
         <w:t>s</w:t>
       </w:r>
       <w:bookmarkEnd w:id="7"/>
-    </w:p>
-    <w:p>
-      <w:pPr>
-        <w:pStyle w:val="Prrafodelista"/>
-        <w:numPr>
-          <w:ilvl w:val="0"/>
-          <w:numId w:val="3"/>
-        </w:numPr>
-        <w:jc w:val="both"/>
-        <w:rPr>
-          <w:rFonts w:ascii="Arial" w:hAnsi="Arial" w:cs="Arial"/>
-          <w:sz w:val="24"/>
-          <w:szCs w:val="24"/>
-          <w:lang w:eastAsia="es-MX"/>
-        </w:rPr>
-      </w:pPr>
-      <w:r>
-        <w:rPr>
-          <w:rFonts w:ascii="Arial" w:hAnsi="Arial" w:cs="Arial"/>
-          <w:sz w:val="24"/>
-          <w:szCs w:val="24"/>
-          <w:lang w:eastAsia="es-MX"/>
-        </w:rPr>
-        <w:t>El sistema debe</w:t>
-      </w:r>
-      <w:r>
-        <w:rPr>
-          <w:rFonts w:ascii="Arial" w:hAnsi="Arial" w:cs="Arial"/>
-          <w:sz w:val="24"/>
-          <w:szCs w:val="24"/>
-          <w:lang w:eastAsia="es-MX"/>
-        </w:rPr>
-        <w:t xml:space="preserve"> adaptarse a los diferentes dispositivos </w:t>
-      </w:r>
-      <w:r>
-        <w:rPr>
-          <w:rFonts w:ascii="Arial" w:hAnsi="Arial" w:cs="Arial"/>
-          <w:sz w:val="24"/>
-          <w:szCs w:val="24"/>
-          <w:lang w:eastAsia="es-MX"/>
-        </w:rPr>
-        <w:t>con acceso a internet</w:t>
-      </w:r>
-      <w:r>
-        <w:rPr>
-          <w:rFonts w:ascii="Arial" w:hAnsi="Arial" w:cs="Arial"/>
-          <w:sz w:val="24"/>
-          <w:szCs w:val="24"/>
-          <w:lang w:eastAsia="es-MX"/>
-        </w:rPr>
-        <w:t>.</w:t>
-      </w:r>
     </w:p>
     <w:p>
       <w:pPr>
@@ -3202,7 +3268,7 @@
 </file>
 
 <file path=word/endnotes.xml><?xml version="1.0" encoding="utf-8"?>
-<w:endnotes xmlns:wpc="http://schemas.microsoft.com/office/word/2010/wordprocessingCanvas" xmlns:cx="http://schemas.microsoft.com/office/drawing/2014/chartex" xmlns:mc="http://schemas.openxmlformats.org/markup-compatibility/2006" xmlns:o="urn:schemas-microsoft-com:office:office" xmlns:r="http://schemas.openxmlformats.org/officeDocument/2006/relationships" xmlns:m="http://schemas.openxmlformats.org/officeDocument/2006/math" xmlns:v="urn:schemas-microsoft-com:vml" xmlns:wp14="http://schemas.microsoft.com/office/word/2010/wordprocessingDrawing" xmlns:wp="http://schemas.openxmlformats.org/drawingml/2006/wordprocessingDrawing" xmlns:w10="urn:schemas-microsoft-com:office:word" xmlns:w="http://schemas.openxmlformats.org/wordprocessingml/2006/main" xmlns:w14="http://schemas.microsoft.com/office/word/2010/wordml" xmlns:w15="http://schemas.microsoft.com/office/word/2012/wordml" xmlns:w16se="http://schemas.microsoft.com/office/word/2015/wordml/symex" xmlns:wpg="http://schemas.microsoft.com/office/word/2010/wordprocessingGroup" xmlns:wpi="http://schemas.microsoft.com/office/word/2010/wordprocessingInk" xmlns:wne="http://schemas.microsoft.com/office/word/2006/wordml" xmlns:wps="http://schemas.microsoft.com/office/word/2010/wordprocessingShape" mc:Ignorable="w14 w15 w16se wp14">
+<w:endnotes xmlns:wpc="http://schemas.microsoft.com/office/word/2010/wordprocessingCanvas" xmlns:mc="http://schemas.openxmlformats.org/markup-compatibility/2006" xmlns:o="urn:schemas-microsoft-com:office:office" xmlns:r="http://schemas.openxmlformats.org/officeDocument/2006/relationships" xmlns:m="http://schemas.openxmlformats.org/officeDocument/2006/math" xmlns:v="urn:schemas-microsoft-com:vml" xmlns:wp14="http://schemas.microsoft.com/office/word/2010/wordprocessingDrawing" xmlns:wp="http://schemas.openxmlformats.org/drawingml/2006/wordprocessingDrawing" xmlns:w10="urn:schemas-microsoft-com:office:word" xmlns:w="http://schemas.openxmlformats.org/wordprocessingml/2006/main" xmlns:w14="http://schemas.microsoft.com/office/word/2010/wordml" xmlns:w15="http://schemas.microsoft.com/office/word/2012/wordml" xmlns:wpg="http://schemas.microsoft.com/office/word/2010/wordprocessingGroup" xmlns:wpi="http://schemas.microsoft.com/office/word/2010/wordprocessingInk" xmlns:wne="http://schemas.microsoft.com/office/word/2006/wordml" xmlns:wps="http://schemas.microsoft.com/office/word/2010/wordprocessingShape" mc:Ignorable="w14 w15 wp14">
   <w:endnote w:type="separator" w:id="-1">
     <w:p>
       <w:pPr>
@@ -3227,7 +3293,7 @@
 </file>
 
 <file path=word/footnotes.xml><?xml version="1.0" encoding="utf-8"?>
-<w:footnotes xmlns:wpc="http://schemas.microsoft.com/office/word/2010/wordprocessingCanvas" xmlns:cx="http://schemas.microsoft.com/office/drawing/2014/chartex" xmlns:mc="http://schemas.openxmlformats.org/markup-compatibility/2006" xmlns:o="urn:schemas-microsoft-com:office:office" xmlns:r="http://schemas.openxmlformats.org/officeDocument/2006/relationships" xmlns:m="http://schemas.openxmlformats.org/officeDocument/2006/math" xmlns:v="urn:schemas-microsoft-com:vml" xmlns:wp14="http://schemas.microsoft.com/office/word/2010/wordprocessingDrawing" xmlns:wp="http://schemas.openxmlformats.org/drawingml/2006/wordprocessingDrawing" xmlns:w10="urn:schemas-microsoft-com:office:word" xmlns:w="http://schemas.openxmlformats.org/wordprocessingml/2006/main" xmlns:w14="http://schemas.microsoft.com/office/word/2010/wordml" xmlns:w15="http://schemas.microsoft.com/office/word/2012/wordml" xmlns:w16se="http://schemas.microsoft.com/office/word/2015/wordml/symex" xmlns:wpg="http://schemas.microsoft.com/office/word/2010/wordprocessingGroup" xmlns:wpi="http://schemas.microsoft.com/office/word/2010/wordprocessingInk" xmlns:wne="http://schemas.microsoft.com/office/word/2006/wordml" xmlns:wps="http://schemas.microsoft.com/office/word/2010/wordprocessingShape" mc:Ignorable="w14 w15 w16se wp14">
+<w:footnotes xmlns:wpc="http://schemas.microsoft.com/office/word/2010/wordprocessingCanvas" xmlns:mc="http://schemas.openxmlformats.org/markup-compatibility/2006" xmlns:o="urn:schemas-microsoft-com:office:office" xmlns:r="http://schemas.openxmlformats.org/officeDocument/2006/relationships" xmlns:m="http://schemas.openxmlformats.org/officeDocument/2006/math" xmlns:v="urn:schemas-microsoft-com:vml" xmlns:wp14="http://schemas.microsoft.com/office/word/2010/wordprocessingDrawing" xmlns:wp="http://schemas.openxmlformats.org/drawingml/2006/wordprocessingDrawing" xmlns:w10="urn:schemas-microsoft-com:office:word" xmlns:w="http://schemas.openxmlformats.org/wordprocessingml/2006/main" xmlns:w14="http://schemas.microsoft.com/office/word/2010/wordml" xmlns:w15="http://schemas.microsoft.com/office/word/2012/wordml" xmlns:wpg="http://schemas.microsoft.com/office/word/2010/wordprocessingGroup" xmlns:wpi="http://schemas.microsoft.com/office/word/2010/wordprocessingInk" xmlns:wne="http://schemas.microsoft.com/office/word/2006/wordml" xmlns:wps="http://schemas.microsoft.com/office/word/2010/wordprocessingShape" mc:Ignorable="w14 w15 wp14">
   <w:footnote w:type="separator" w:id="-1">
     <w:p>
       <w:pPr>
@@ -3252,7 +3318,7 @@
 </file>
 
 <file path=word/header1.xml><?xml version="1.0" encoding="utf-8"?>
-<w:hdr xmlns:wpc="http://schemas.microsoft.com/office/word/2010/wordprocessingCanvas" xmlns:cx="http://schemas.microsoft.com/office/drawing/2014/chartex" xmlns:mc="http://schemas.openxmlformats.org/markup-compatibility/2006" xmlns:o="urn:schemas-microsoft-com:office:office" xmlns:r="http://schemas.openxmlformats.org/officeDocument/2006/relationships" xmlns:m="http://schemas.openxmlformats.org/officeDocument/2006/math" xmlns:v="urn:schemas-microsoft-com:vml" xmlns:wp14="http://schemas.microsoft.com/office/word/2010/wordprocessingDrawing" xmlns:wp="http://schemas.openxmlformats.org/drawingml/2006/wordprocessingDrawing" xmlns:w10="urn:schemas-microsoft-com:office:word" xmlns:w="http://schemas.openxmlformats.org/wordprocessingml/2006/main" xmlns:w14="http://schemas.microsoft.com/office/word/2010/wordml" xmlns:w15="http://schemas.microsoft.com/office/word/2012/wordml" xmlns:w16se="http://schemas.microsoft.com/office/word/2015/wordml/symex" xmlns:wpg="http://schemas.microsoft.com/office/word/2010/wordprocessingGroup" xmlns:wpi="http://schemas.microsoft.com/office/word/2010/wordprocessingInk" xmlns:wne="http://schemas.microsoft.com/office/word/2006/wordml" xmlns:wps="http://schemas.microsoft.com/office/word/2010/wordprocessingShape" mc:Ignorable="w14 w15 w16se wp14">
+<w:hdr xmlns:wpc="http://schemas.microsoft.com/office/word/2010/wordprocessingCanvas" xmlns:mc="http://schemas.openxmlformats.org/markup-compatibility/2006" xmlns:o="urn:schemas-microsoft-com:office:office" xmlns:r="http://schemas.openxmlformats.org/officeDocument/2006/relationships" xmlns:m="http://schemas.openxmlformats.org/officeDocument/2006/math" xmlns:v="urn:schemas-microsoft-com:vml" xmlns:wp14="http://schemas.microsoft.com/office/word/2010/wordprocessingDrawing" xmlns:wp="http://schemas.openxmlformats.org/drawingml/2006/wordprocessingDrawing" xmlns:w10="urn:schemas-microsoft-com:office:word" xmlns:w="http://schemas.openxmlformats.org/wordprocessingml/2006/main" xmlns:w14="http://schemas.microsoft.com/office/word/2010/wordml" xmlns:w15="http://schemas.microsoft.com/office/word/2012/wordml" xmlns:wpg="http://schemas.microsoft.com/office/word/2010/wordprocessingGroup" xmlns:wpi="http://schemas.microsoft.com/office/word/2010/wordprocessingInk" xmlns:wne="http://schemas.microsoft.com/office/word/2006/wordml" xmlns:wps="http://schemas.microsoft.com/office/word/2010/wordprocessingShape" mc:Ignorable="w14 w15 wp14">
   <w:p>
     <w:pPr>
       <w:pStyle w:val="Encabezado"/>
@@ -3260,7 +3326,7 @@
     <w:r>
       <w:rPr>
         <w:noProof/>
-        <w:lang w:eastAsia="es-MX"/>
+        <w:lang w:val="en-US"/>
       </w:rPr>
       <w:drawing>
         <wp:anchor distT="0" distB="0" distL="114300" distR="114300" simplePos="0" relativeHeight="251658240" behindDoc="0" locked="0" layoutInCell="1" allowOverlap="1" wp14:anchorId="2E308E9B" wp14:editId="35EB771E">
@@ -3359,7 +3425,7 @@
       <w:rPr>
         <w:noProof/>
       </w:rPr>
-      <w:t>1</w:t>
+      <w:t>2</w:t>
     </w:r>
     <w:r>
       <w:fldChar w:fldCharType="end"/>
@@ -3407,7 +3473,7 @@
 </file>
 
 <file path=word/numbering.xml><?xml version="1.0" encoding="utf-8"?>
-<w:numbering xmlns:wpc="http://schemas.microsoft.com/office/word/2010/wordprocessingCanvas" xmlns:cx="http://schemas.microsoft.com/office/drawing/2014/chartex" xmlns:mc="http://schemas.openxmlformats.org/markup-compatibility/2006" xmlns:o="urn:schemas-microsoft-com:office:office" xmlns:r="http://schemas.openxmlformats.org/officeDocument/2006/relationships" xmlns:m="http://schemas.openxmlformats.org/officeDocument/2006/math" xmlns:v="urn:schemas-microsoft-com:vml" xmlns:wp14="http://schemas.microsoft.com/office/word/2010/wordprocessingDrawing" xmlns:wp="http://schemas.openxmlformats.org/drawingml/2006/wordprocessingDrawing" xmlns:w10="urn:schemas-microsoft-com:office:word" xmlns:w="http://schemas.openxmlformats.org/wordprocessingml/2006/main" xmlns:w14="http://schemas.microsoft.com/office/word/2010/wordml" xmlns:w15="http://schemas.microsoft.com/office/word/2012/wordml" xmlns:w16se="http://schemas.microsoft.com/office/word/2015/wordml/symex" xmlns:wpg="http://schemas.microsoft.com/office/word/2010/wordprocessingGroup" xmlns:wpi="http://schemas.microsoft.com/office/word/2010/wordprocessingInk" xmlns:wne="http://schemas.microsoft.com/office/word/2006/wordml" xmlns:wps="http://schemas.microsoft.com/office/word/2010/wordprocessingShape" mc:Ignorable="w14 w15 w16se wp14">
+<w:numbering xmlns:wpc="http://schemas.microsoft.com/office/word/2010/wordprocessingCanvas" xmlns:mc="http://schemas.openxmlformats.org/markup-compatibility/2006" xmlns:o="urn:schemas-microsoft-com:office:office" xmlns:r="http://schemas.openxmlformats.org/officeDocument/2006/relationships" xmlns:m="http://schemas.openxmlformats.org/officeDocument/2006/math" xmlns:v="urn:schemas-microsoft-com:vml" xmlns:wp14="http://schemas.microsoft.com/office/word/2010/wordprocessingDrawing" xmlns:wp="http://schemas.openxmlformats.org/drawingml/2006/wordprocessingDrawing" xmlns:w10="urn:schemas-microsoft-com:office:word" xmlns:w="http://schemas.openxmlformats.org/wordprocessingml/2006/main" xmlns:w14="http://schemas.microsoft.com/office/word/2010/wordml" xmlns:w15="http://schemas.microsoft.com/office/word/2012/wordml" xmlns:wpg="http://schemas.microsoft.com/office/word/2010/wordprocessingGroup" xmlns:wpi="http://schemas.microsoft.com/office/word/2010/wordprocessingInk" xmlns:wne="http://schemas.microsoft.com/office/word/2006/wordml" xmlns:wps="http://schemas.microsoft.com/office/word/2010/wordprocessingShape" mc:Ignorable="w14 w15 wp14">
   <w:abstractNum w:abstractNumId="0" w15:restartNumberingAfterBreak="0">
     <w:nsid w:val="0E8123F5"/>
     <w:multiLevelType w:val="hybridMultilevel"/>
@@ -4235,7 +4301,7 @@
 </file>
 
 <file path=word/styles.xml><?xml version="1.0" encoding="utf-8"?>
-<w:styles xmlns:mc="http://schemas.openxmlformats.org/markup-compatibility/2006" xmlns:r="http://schemas.openxmlformats.org/officeDocument/2006/relationships" xmlns:w="http://schemas.openxmlformats.org/wordprocessingml/2006/main" xmlns:w14="http://schemas.microsoft.com/office/word/2010/wordml" xmlns:w15="http://schemas.microsoft.com/office/word/2012/wordml" xmlns:w16se="http://schemas.microsoft.com/office/word/2015/wordml/symex" mc:Ignorable="w14 w15 w16se">
+<w:styles xmlns:mc="http://schemas.openxmlformats.org/markup-compatibility/2006" xmlns:r="http://schemas.openxmlformats.org/officeDocument/2006/relationships" xmlns:w="http://schemas.openxmlformats.org/wordprocessingml/2006/main" xmlns:w14="http://schemas.microsoft.com/office/word/2010/wordml" xmlns:w15="http://schemas.microsoft.com/office/word/2012/wordml" mc:Ignorable="w14 w15">
   <w:docDefaults>
     <w:rPrDefault>
       <w:rPr>
@@ -4822,11 +4888,11 @@
       <w:szCs w:val="32"/>
     </w:rPr>
   </w:style>
-  <w:style w:type="paragraph" w:styleId="Ttulo">
+  <w:style w:type="paragraph" w:styleId="Puesto">
     <w:name w:val="Title"/>
     <w:basedOn w:val="Normal"/>
     <w:next w:val="Normal"/>
-    <w:link w:val="TtuloCar"/>
+    <w:link w:val="PuestoCar"/>
     <w:uiPriority w:val="10"/>
     <w:qFormat/>
     <w:rsid w:val="006B19D4"/>
@@ -4842,10 +4908,10 @@
       <w:szCs w:val="56"/>
     </w:rPr>
   </w:style>
-  <w:style w:type="character" w:customStyle="1" w:styleId="TtuloCar">
-    <w:name w:val="Título Car"/>
+  <w:style w:type="character" w:customStyle="1" w:styleId="PuestoCar">
+    <w:name w:val="Puesto Car"/>
     <w:basedOn w:val="Fuentedeprrafopredeter"/>
-    <w:link w:val="Ttulo"/>
+    <w:link w:val="Puesto"/>
     <w:uiPriority w:val="10"/>
     <w:rsid w:val="006B19D4"/>
     <w:rPr>
@@ -4912,7 +4978,7 @@
       <w:szCs w:val="24"/>
     </w:rPr>
   </w:style>
-  <w:style w:type="paragraph" w:styleId="TtuloTDC">
+  <w:style w:type="paragraph" w:styleId="TtulodeTDC">
     <w:name w:val="TOC Heading"/>
     <w:basedOn w:val="Ttulo1"/>
     <w:next w:val="Normal"/>
@@ -5377,7 +5443,7 @@
 </file>
 
 <file path=customXml/itemProps1.xml><?xml version="1.0" encoding="utf-8"?>
-<ds:datastoreItem xmlns:ds="http://schemas.openxmlformats.org/officeDocument/2006/customXml" ds:itemID="{1DAB372C-DF75-4933-88EB-00A220CE5117}">
+<ds:datastoreItem xmlns:ds="http://schemas.openxmlformats.org/officeDocument/2006/customXml" ds:itemID="{CCFBA684-43DD-4C48-8770-DA59D13757F4}">
   <ds:schemaRefs>
     <ds:schemaRef ds:uri="http://schemas.openxmlformats.org/officeDocument/2006/bibliography"/>
   </ds:schemaRefs>

</xml_diff>